<commit_message>
Adding final prototype images
</commit_message>
<xml_diff>
--- a/Documents/NC Innovation Center Detailed Report.docx
+++ b/Documents/NC Innovation Center Detailed Report.docx
@@ -37,8 +37,6 @@
         </w:rPr>
         <w:t>Report</w:t>
       </w:r>
-      <w:bookmarkStart w:id="0" w:name="_GoBack"/>
-      <w:bookmarkEnd w:id="0"/>
     </w:p>
     <w:p>
       <w:pPr>
@@ -90,7 +88,34 @@
           <w:sz w:val="23"/>
           <w:szCs w:val="23"/>
         </w:rPr>
-        <w:t>The state of NC has a new Innovation Centre that aims at educating both staff and citizens with innovations and activities happening within the state. They have a plethora of statistical data collected from state to county level, but do not have the right interface to showcase the same in a way the general public can easily follow. Currently data queried is mostly numeric, in the form of tables. Although graphs can be generated, the current system is not intuitive.</w:t>
+        <w:t xml:space="preserve">The state of NC has a new Innovation Centre that aims at educating both staff and citizens with innovations and activities happening within the state. They have a plethora of statistical data collected from state to county level, but do not have the right interface to showcase the same in a way the general public can easily follow. Currently data queried is mostly numeric, in the form of tables. Although graphs can be generated, the current system is not intuitive. </w:t>
+      </w:r>
+    </w:p>
+    <w:p>
+      <w:pPr>
+        <w:pStyle w:val="Heading1"/>
+        <w:rPr>
+          <w:b/>
+        </w:rPr>
+      </w:pPr>
+      <w:r>
+        <w:rPr>
+          <w:b/>
+        </w:rPr>
+        <w:t>Project Scope</w:t>
+      </w:r>
+    </w:p>
+    <w:p>
+      <w:pPr>
+        <w:rPr>
+          <w:rFonts w:ascii="Arial" w:hAnsi="Arial" w:cs="Arial"/>
+          <w:color w:val="000000"/>
+          <w:sz w:val="23"/>
+          <w:szCs w:val="23"/>
+        </w:rPr>
+      </w:pPr>
+      <w:r>
+        <w:tab/>
       </w:r>
       <w:r>
         <w:rPr>
@@ -99,52 +124,7 @@
           <w:sz w:val="23"/>
           <w:szCs w:val="23"/>
         </w:rPr>
-        <w:t xml:space="preserve"> </w:t>
-      </w:r>
-    </w:p>
-    <w:p>
-      <w:pPr>
-        <w:pStyle w:val="Heading1"/>
-        <w:rPr>
-          <w:b/>
-        </w:rPr>
-      </w:pPr>
-      <w:r>
-        <w:rPr>
-          <w:b/>
-        </w:rPr>
-        <w:t>Project Scope</w:t>
-      </w:r>
-    </w:p>
-    <w:p>
-      <w:pPr>
-        <w:rPr>
-          <w:rFonts w:ascii="Arial" w:hAnsi="Arial" w:cs="Arial"/>
-          <w:color w:val="000000"/>
-          <w:sz w:val="23"/>
-          <w:szCs w:val="23"/>
-        </w:rPr>
-      </w:pPr>
-      <w:r>
-        <w:tab/>
-      </w:r>
-      <w:r>
-        <w:rPr>
-          <w:rFonts w:cs="Arial"/>
-          <w:color w:val="000000"/>
-          <w:sz w:val="23"/>
-          <w:szCs w:val="23"/>
-        </w:rPr>
-        <w:t xml:space="preserve">Create an interactive approach to represent this data. </w:t>
-      </w:r>
-      <w:r>
-        <w:rPr>
-          <w:rFonts w:cs="Arial"/>
-          <w:color w:val="000000"/>
-          <w:sz w:val="23"/>
-          <w:szCs w:val="23"/>
-        </w:rPr>
-        <w:t>Target audience includes state employees and other residents who would visit the Innovation Center.</w:t>
+        <w:t>Create an interactive approach to represent this data. Target audience includes state employees and other residents who would visit the Innovation Center.</w:t>
       </w:r>
       <w:r>
         <w:rPr>
@@ -406,10 +386,7 @@
         </w:rPr>
       </w:pPr>
       <w:r>
-        <w:t xml:space="preserve">Beyond the above static options, we also worked with several dynamic options </w:t>
-      </w:r>
-      <w:r>
-        <w:t>such as GapMinder, Ammaps, Google Motion Api and Cartograms.</w:t>
+        <w:t>Beyond the above static options, we also worked with several dynamic options such as GapMinder, Ammaps, Google Motion Api and Cartograms.</w:t>
       </w:r>
     </w:p>
     <w:p/>
@@ -897,7 +874,7 @@
                     <a:blip r:embed="rId17">
                       <a:extLst>
                         <a:ext uri="{28A0092B-C50C-407E-A947-70E740481C1C}">
-                          <a14:useLocalDpi xmlns:a14="http://schemas.microsoft.com/office/drawing/2010/main" val="0"/>
+                          <a14:useLocalDpi xmlns:a14="http://schemas.microsoft.com/office/drawing/2010/main"/>
                         </a:ext>
                       </a:extLst>
                     </a:blip>
@@ -1031,7 +1008,7 @@
                     <a:blip r:embed="rId19">
                       <a:extLst>
                         <a:ext uri="{28A0092B-C50C-407E-A947-70E740481C1C}">
-                          <a14:useLocalDpi xmlns:a14="http://schemas.microsoft.com/office/drawing/2010/main" val="0"/>
+                          <a14:useLocalDpi xmlns:a14="http://schemas.microsoft.com/office/drawing/2010/main"/>
                         </a:ext>
                       </a:extLst>
                     </a:blip>
@@ -1157,6 +1134,7 @@
     </w:p>
     <w:p>
       <w:pPr>
+        <w:spacing w:after="0"/>
         <w:rPr>
           <w:b/>
         </w:rPr>
@@ -1170,125 +1148,29 @@
     </w:p>
     <w:p>
       <w:pPr>
-        <w:pStyle w:val="Heading1"/>
-        <w:rPr>
-          <w:b/>
-        </w:rPr>
-      </w:pPr>
-      <w:r>
-        <w:rPr>
-          <w:b/>
-        </w:rPr>
-        <w:t>Project Evaluation</w:t>
-      </w:r>
-    </w:p>
-    <w:p>
-      <w:r>
-        <w:rPr>
-          <w:b/>
-        </w:rPr>
-        <w:t>Participant Characteristics</w:t>
-      </w:r>
-      <w:r>
-        <w:rPr>
-          <w:b/>
-        </w:rPr>
-        <w:t xml:space="preserve"> – </w:t>
-      </w:r>
-      <w:r>
-        <w:t>Choosing participants to evaluate this was a difficult task as it would have to cover people over a wide set of backgrounds and also different age groups. We have considered not only students but also working professionals from different backgrounds to complete the evaluation. A total of 13 participants in the age-group range was 23-40 consisting of both Male and Female participants were considered.</w:t>
-      </w:r>
-    </w:p>
-    <w:p>
-      <w:pPr>
-        <w:rPr>
-          <w:b/>
-        </w:rPr>
-      </w:pPr>
-      <w:r>
-        <w:rPr>
-          <w:b/>
-        </w:rPr>
-        <w:t>Tasks</w:t>
-      </w:r>
-    </w:p>
-    <w:p>
-      <w:r>
-        <w:t>1: Find the average weekly wage of employees in the construction industry for Wake county for the year 1995.</w:t>
-      </w:r>
-    </w:p>
-    <w:p>
-      <w:r>
-        <w:t>2:</w:t>
-      </w:r>
-      <w:r>
-        <w:t xml:space="preserve"> </w:t>
-      </w:r>
-      <w:r>
-        <w:t>Find the average employment in the Forestry and Logging industry for Alamance county for the year 2000.</w:t>
-      </w:r>
-    </w:p>
-    <w:p>
-      <w:r>
-        <w:t xml:space="preserve">Apart from the above tasks the participants were explained one of the aims of the project i.e to keep people visiting the Innovation Center both informed and entertained. They were asked to play with the prototype and </w:t>
-      </w:r>
-      <w:r>
-        <w:t>provide</w:t>
-      </w:r>
-      <w:r>
-        <w:t xml:space="preserve"> suggestions for improvement.</w:t>
-      </w:r>
-    </w:p>
-    <w:p>
-      <w:pPr>
-        <w:rPr>
-          <w:b/>
-        </w:rPr>
-      </w:pPr>
-      <w:r>
-        <w:rPr>
-          <w:b/>
-        </w:rPr>
-        <w:t>Analysis of E</w:t>
-      </w:r>
-      <w:r>
-        <w:rPr>
-          <w:b/>
-        </w:rPr>
-        <w:t>valuation Results</w:t>
-      </w:r>
-    </w:p>
-    <w:p>
-      <w:r>
-        <w:t xml:space="preserve">No initial evaluation results were collected as there was no existing interface to be analyzed. The data evaluation suggestions and stories however were sent to the client for feedback. </w:t>
-      </w:r>
-      <w:r>
-        <w:t xml:space="preserve">The </w:t>
-      </w:r>
-      <w:r>
-        <w:t xml:space="preserve">final </w:t>
-      </w:r>
-      <w:r>
-        <w:t xml:space="preserve">evaluation survey focused mainly on qualities such as Usability, Approachability and Learning. A few questions on Aesthetics were included to add completeness to the report. The emotional state of the participants was also captured before and after the survey. Along with this an overall rating for the prototype was also requested. </w:t>
-      </w:r>
-      <w:r>
-        <w:t xml:space="preserve">All users were able to complete the tasks assigned. </w:t>
+        <w:spacing w:after="0"/>
+      </w:pPr>
+      <w:r>
+        <w:t xml:space="preserve">In our final prototype, as seen below, we have incorporated more data granularity as desired by the clients and also multiple options to visualize requested data. </w:t>
       </w:r>
     </w:p>
     <w:p>
       <w:pPr>
         <w:jc w:val="center"/>
-      </w:pPr>
-      <w:r>
-        <w:rPr>
-          <w:noProof/>
-        </w:rPr>
-        <w:lastRenderedPageBreak/>
+        <w:rPr>
+          <w:b/>
+        </w:rPr>
+      </w:pPr>
+      <w:r>
+        <w:rPr>
+          <w:b/>
+          <w:noProof/>
+        </w:rPr>
         <w:drawing>
-          <wp:inline distT="0" distB="0" distL="0" distR="0" wp14:anchorId="0B52CE48" wp14:editId="37435355">
-            <wp:extent cx="2676525" cy="1638300"/>
-            <wp:effectExtent l="0" t="0" r="9525" b="0"/>
-            <wp:docPr id="8" name="Picture 8"/>
+          <wp:inline distT="0" distB="0" distL="0" distR="0">
+            <wp:extent cx="5910461" cy="3587115"/>
+            <wp:effectExtent l="0" t="0" r="0" b="0"/>
+            <wp:docPr id="20" name="Picture 20" descr="C:\Users\Sruthi\Downloads\county_bar_chart.JPG"/>
             <wp:cNvGraphicFramePr>
               <a:graphicFrameLocks xmlns:a="http://schemas.openxmlformats.org/drawingml/2006/main" noChangeAspect="1"/>
             </wp:cNvGraphicFramePr>
@@ -1296,23 +1178,36 @@
               <a:graphicData uri="http://schemas.openxmlformats.org/drawingml/2006/picture">
                 <pic:pic xmlns:pic="http://schemas.openxmlformats.org/drawingml/2006/picture">
                   <pic:nvPicPr>
-                    <pic:cNvPr id="1" name=""/>
-                    <pic:cNvPicPr/>
+                    <pic:cNvPr id="0" name="Picture 2" descr="C:\Users\Sruthi\Downloads\county_bar_chart.JPG"/>
+                    <pic:cNvPicPr>
+                      <a:picLocks noChangeAspect="1" noChangeArrowheads="1"/>
+                    </pic:cNvPicPr>
                   </pic:nvPicPr>
                   <pic:blipFill>
-                    <a:blip r:embed="rId21"/>
+                    <a:blip r:embed="rId21" cstate="email">
+                      <a:extLst>
+                        <a:ext uri="{28A0092B-C50C-407E-A947-70E740481C1C}">
+                          <a14:useLocalDpi xmlns:a14="http://schemas.microsoft.com/office/drawing/2010/main"/>
+                        </a:ext>
+                      </a:extLst>
+                    </a:blip>
+                    <a:srcRect/>
                     <a:stretch>
                       <a:fillRect/>
                     </a:stretch>
                   </pic:blipFill>
-                  <pic:spPr>
+                  <pic:spPr bwMode="auto">
                     <a:xfrm>
                       <a:off x="0" y="0"/>
-                      <a:ext cx="2676525" cy="1638300"/>
+                      <a:ext cx="5911591" cy="3587801"/>
                     </a:xfrm>
                     <a:prstGeom prst="rect">
                       <a:avLst/>
                     </a:prstGeom>
+                    <a:noFill/>
+                    <a:ln>
+                      <a:noFill/>
+                    </a:ln>
                   </pic:spPr>
                 </pic:pic>
               </a:graphicData>
@@ -1320,15 +1215,25 @@
           </wp:inline>
         </w:drawing>
       </w:r>
-      <w:r>
-        <w:rPr>
-          <w:noProof/>
-        </w:rPr>
+    </w:p>
+    <w:p>
+      <w:pPr>
+        <w:jc w:val="center"/>
+        <w:rPr>
+          <w:b/>
+        </w:rPr>
+      </w:pPr>
+      <w:r>
+        <w:rPr>
+          <w:b/>
+          <w:noProof/>
+        </w:rPr>
+        <w:lastRenderedPageBreak/>
         <w:drawing>
-          <wp:inline distT="0" distB="0" distL="0" distR="0" wp14:anchorId="7A492B53" wp14:editId="4E93EB61">
-            <wp:extent cx="3009900" cy="1628775"/>
-            <wp:effectExtent l="0" t="0" r="0" b="9525"/>
-            <wp:docPr id="9" name="Picture 9"/>
+          <wp:inline distT="0" distB="0" distL="0" distR="0">
+            <wp:extent cx="5850519" cy="3583305"/>
+            <wp:effectExtent l="0" t="0" r="0" b="0"/>
+            <wp:docPr id="21" name="Picture 21" descr="C:\Users\Sruthi\Downloads\county_line_chart.JPG"/>
             <wp:cNvGraphicFramePr>
               <a:graphicFrameLocks xmlns:a="http://schemas.openxmlformats.org/drawingml/2006/main" noChangeAspect="1"/>
             </wp:cNvGraphicFramePr>
@@ -1336,23 +1241,36 @@
               <a:graphicData uri="http://schemas.openxmlformats.org/drawingml/2006/picture">
                 <pic:pic xmlns:pic="http://schemas.openxmlformats.org/drawingml/2006/picture">
                   <pic:nvPicPr>
-                    <pic:cNvPr id="1" name=""/>
-                    <pic:cNvPicPr/>
+                    <pic:cNvPr id="0" name="Picture 3" descr="C:\Users\Sruthi\Downloads\county_line_chart.JPG"/>
+                    <pic:cNvPicPr>
+                      <a:picLocks noChangeAspect="1" noChangeArrowheads="1"/>
+                    </pic:cNvPicPr>
                   </pic:nvPicPr>
                   <pic:blipFill>
-                    <a:blip r:embed="rId22"/>
+                    <a:blip r:embed="rId22" cstate="email">
+                      <a:extLst>
+                        <a:ext uri="{28A0092B-C50C-407E-A947-70E740481C1C}">
+                          <a14:useLocalDpi xmlns:a14="http://schemas.microsoft.com/office/drawing/2010/main"/>
+                        </a:ext>
+                      </a:extLst>
+                    </a:blip>
+                    <a:srcRect/>
                     <a:stretch>
                       <a:fillRect/>
                     </a:stretch>
                   </pic:blipFill>
-                  <pic:spPr>
+                  <pic:spPr bwMode="auto">
                     <a:xfrm>
                       <a:off x="0" y="0"/>
-                      <a:ext cx="3009900" cy="1628775"/>
+                      <a:ext cx="5858875" cy="3588423"/>
                     </a:xfrm>
                     <a:prstGeom prst="rect">
                       <a:avLst/>
                     </a:prstGeom>
+                    <a:noFill/>
+                    <a:ln>
+                      <a:noFill/>
+                    </a:ln>
                   </pic:spPr>
                 </pic:pic>
               </a:graphicData>
@@ -1360,15 +1278,24 @@
           </wp:inline>
         </w:drawing>
       </w:r>
-      <w:r>
-        <w:rPr>
+    </w:p>
+    <w:p>
+      <w:pPr>
+        <w:jc w:val="center"/>
+        <w:rPr>
+          <w:b/>
+        </w:rPr>
+      </w:pPr>
+      <w:r>
+        <w:rPr>
+          <w:b/>
           <w:noProof/>
         </w:rPr>
         <w:drawing>
-          <wp:inline distT="0" distB="0" distL="0" distR="0" wp14:anchorId="61BCAE10" wp14:editId="577AA9F9">
-            <wp:extent cx="3181350" cy="1533525"/>
-            <wp:effectExtent l="0" t="0" r="0" b="9525"/>
-            <wp:docPr id="10" name="Picture 10"/>
+          <wp:inline distT="0" distB="0" distL="0" distR="0">
+            <wp:extent cx="5781675" cy="3550057"/>
+            <wp:effectExtent l="0" t="0" r="0" b="0"/>
+            <wp:docPr id="11" name="Picture 11" descr="C:\Users\Sruthi\Downloads\state_bubble_chart.JPG"/>
             <wp:cNvGraphicFramePr>
               <a:graphicFrameLocks xmlns:a="http://schemas.openxmlformats.org/drawingml/2006/main" noChangeAspect="1"/>
             </wp:cNvGraphicFramePr>
@@ -1376,23 +1303,36 @@
               <a:graphicData uri="http://schemas.openxmlformats.org/drawingml/2006/picture">
                 <pic:pic xmlns:pic="http://schemas.openxmlformats.org/drawingml/2006/picture">
                   <pic:nvPicPr>
-                    <pic:cNvPr id="1" name=""/>
-                    <pic:cNvPicPr/>
+                    <pic:cNvPr id="0" name="Picture 1" descr="C:\Users\Sruthi\Downloads\state_bubble_chart.JPG"/>
+                    <pic:cNvPicPr>
+                      <a:picLocks noChangeAspect="1" noChangeArrowheads="1"/>
+                    </pic:cNvPicPr>
                   </pic:nvPicPr>
                   <pic:blipFill>
-                    <a:blip r:embed="rId23"/>
+                    <a:blip r:embed="rId23" cstate="email">
+                      <a:extLst>
+                        <a:ext uri="{28A0092B-C50C-407E-A947-70E740481C1C}">
+                          <a14:useLocalDpi xmlns:a14="http://schemas.microsoft.com/office/drawing/2010/main"/>
+                        </a:ext>
+                      </a:extLst>
+                    </a:blip>
+                    <a:srcRect/>
                     <a:stretch>
                       <a:fillRect/>
                     </a:stretch>
                   </pic:blipFill>
-                  <pic:spPr>
+                  <pic:spPr bwMode="auto">
                     <a:xfrm>
                       <a:off x="0" y="0"/>
-                      <a:ext cx="3181350" cy="1533525"/>
+                      <a:ext cx="5784574" cy="3551837"/>
                     </a:xfrm>
                     <a:prstGeom prst="rect">
                       <a:avLst/>
                     </a:prstGeom>
+                    <a:noFill/>
+                    <a:ln>
+                      <a:noFill/>
+                    </a:ln>
                   </pic:spPr>
                 </pic:pic>
               </a:graphicData>
@@ -1402,25 +1342,146 @@
       </w:r>
     </w:p>
     <w:p>
-      <w:r>
-        <w:t>The survey results showed the prototype to be usable. Although a few participants had some difficulty understanding the category selection process, they were able to navigate through the rest of the tool without much difficulty.</w:t>
-      </w:r>
-    </w:p>
-    <w:p>
-      <w:pPr>
-        <w:rPr>
-          <w:noProof/>
-        </w:rPr>
+      <w:pPr>
+        <w:pStyle w:val="Heading1"/>
+        <w:spacing w:before="0"/>
+        <w:rPr>
+          <w:b/>
+          <w:sz w:val="12"/>
+        </w:rPr>
+      </w:pPr>
+    </w:p>
+    <w:p>
+      <w:pPr>
+        <w:pStyle w:val="Heading1"/>
+        <w:spacing w:before="0"/>
+        <w:rPr>
+          <w:b/>
+          <w:sz w:val="18"/>
+        </w:rPr>
+      </w:pPr>
+    </w:p>
+    <w:p>
+      <w:pPr>
+        <w:pStyle w:val="Heading1"/>
+        <w:spacing w:before="0"/>
+        <w:rPr>
+          <w:b/>
+        </w:rPr>
+      </w:pPr>
+      <w:r>
+        <w:rPr>
+          <w:b/>
+        </w:rPr>
+        <w:t>Project Evaluation</w:t>
+      </w:r>
+    </w:p>
+    <w:p>
+      <w:r>
+        <w:rPr>
+          <w:b/>
+        </w:rPr>
+        <w:t>Participant Characteristics</w:t>
+      </w:r>
+      <w:r>
+        <w:rPr>
+          <w:b/>
+        </w:rPr>
+        <w:t xml:space="preserve"> – </w:t>
+      </w:r>
+      <w:r>
+        <w:t>Choosing participants to evaluate this was a difficult task as it would have to cover people over a wide set of backgrounds and also different age groups. We have considered not only students but also working professionals from different backgrounds to complete the evaluation. A total of 13 participants in the age-group range was 23-40 consisting of both Male and Female participants were considered.</w:t>
+      </w:r>
+    </w:p>
+    <w:p>
+      <w:pPr>
+        <w:rPr>
+          <w:b/>
+        </w:rPr>
+      </w:pPr>
+      <w:r>
+        <w:rPr>
+          <w:b/>
+        </w:rPr>
+        <w:t>Tasks</w:t>
+      </w:r>
+    </w:p>
+    <w:p>
+      <w:r>
+        <w:t>1: Find the average weekly wage of employees in the construction industry for Wake county for the year 1995.</w:t>
+      </w:r>
+    </w:p>
+    <w:p>
+      <w:r>
+        <w:t>2:</w:t>
+      </w:r>
+      <w:r>
+        <w:t xml:space="preserve"> </w:t>
+      </w:r>
+      <w:r>
+        <w:t>Find the average employment in the Forestry and Logging industry for Alamance county for the year 2000.</w:t>
+      </w:r>
+    </w:p>
+    <w:p>
+      <w:r>
+        <w:t xml:space="preserve">Apart from the above tasks the participants were explained one of the aims of the project i.e to keep people visiting the Innovation Center both informed and entertained. They were asked to play with the prototype and </w:t>
+      </w:r>
+      <w:r>
+        <w:t>provide</w:t>
+      </w:r>
+      <w:r>
+        <w:t xml:space="preserve"> suggestions for improvement.</w:t>
+      </w:r>
+    </w:p>
+    <w:p>
+      <w:pPr>
+        <w:rPr>
+          <w:b/>
+        </w:rPr>
+      </w:pPr>
+      <w:r>
+        <w:rPr>
+          <w:b/>
+        </w:rPr>
+        <w:t>Analysis of E</w:t>
+      </w:r>
+      <w:r>
+        <w:rPr>
+          <w:b/>
+        </w:rPr>
+        <w:t>valuation Results</w:t>
+      </w:r>
+    </w:p>
+    <w:p>
+      <w:r>
+        <w:t xml:space="preserve">No initial evaluation results were collected as there was no existing interface to be analyzed. The data evaluation suggestions and stories however were sent to the client for feedback. </w:t>
+      </w:r>
+      <w:r>
+        <w:t xml:space="preserve">The </w:t>
+      </w:r>
+      <w:r>
+        <w:t xml:space="preserve">final </w:t>
+      </w:r>
+      <w:r>
+        <w:t xml:space="preserve">evaluation survey focused mainly on qualities such as Usability, Approachability and Learning. A few questions on Aesthetics were included to add completeness to the report. The emotional state of the participants was also captured before and after the survey. Along with this an overall rating for the prototype was also requested. </w:t>
+      </w:r>
+      <w:r>
+        <w:t xml:space="preserve">All users were able to complete the tasks assigned. </w:t>
+      </w:r>
+    </w:p>
+    <w:p>
+      <w:pPr>
+        <w:jc w:val="center"/>
       </w:pPr>
       <w:r>
         <w:rPr>
           <w:noProof/>
         </w:rPr>
         <w:drawing>
-          <wp:inline distT="0" distB="0" distL="0" distR="0" wp14:anchorId="47AD71F7" wp14:editId="08467695">
-            <wp:extent cx="3829050" cy="1619250"/>
-            <wp:effectExtent l="0" t="0" r="0" b="0"/>
-            <wp:docPr id="12" name="Picture 12"/>
+          <wp:inline distT="0" distB="0" distL="0" distR="0" wp14:anchorId="0B52CE48" wp14:editId="37435355">
+            <wp:extent cx="2676525" cy="1638300"/>
+            <wp:effectExtent l="0" t="0" r="9525" b="0"/>
+            <wp:docPr id="8" name="Picture 8"/>
             <wp:cNvGraphicFramePr>
               <a:graphicFrameLocks xmlns:a="http://schemas.openxmlformats.org/drawingml/2006/main" noChangeAspect="1"/>
             </wp:cNvGraphicFramePr>
@@ -1440,6 +1501,139 @@
                   <pic:spPr>
                     <a:xfrm>
                       <a:off x="0" y="0"/>
+                      <a:ext cx="2676525" cy="1638300"/>
+                    </a:xfrm>
+                    <a:prstGeom prst="rect">
+                      <a:avLst/>
+                    </a:prstGeom>
+                  </pic:spPr>
+                </pic:pic>
+              </a:graphicData>
+            </a:graphic>
+          </wp:inline>
+        </w:drawing>
+      </w:r>
+      <w:r>
+        <w:rPr>
+          <w:noProof/>
+        </w:rPr>
+        <w:drawing>
+          <wp:inline distT="0" distB="0" distL="0" distR="0" wp14:anchorId="7A492B53" wp14:editId="4E93EB61">
+            <wp:extent cx="3009900" cy="1628775"/>
+            <wp:effectExtent l="0" t="0" r="0" b="9525"/>
+            <wp:docPr id="9" name="Picture 9"/>
+            <wp:cNvGraphicFramePr>
+              <a:graphicFrameLocks xmlns:a="http://schemas.openxmlformats.org/drawingml/2006/main" noChangeAspect="1"/>
+            </wp:cNvGraphicFramePr>
+            <a:graphic xmlns:a="http://schemas.openxmlformats.org/drawingml/2006/main">
+              <a:graphicData uri="http://schemas.openxmlformats.org/drawingml/2006/picture">
+                <pic:pic xmlns:pic="http://schemas.openxmlformats.org/drawingml/2006/picture">
+                  <pic:nvPicPr>
+                    <pic:cNvPr id="1" name=""/>
+                    <pic:cNvPicPr/>
+                  </pic:nvPicPr>
+                  <pic:blipFill>
+                    <a:blip r:embed="rId25"/>
+                    <a:stretch>
+                      <a:fillRect/>
+                    </a:stretch>
+                  </pic:blipFill>
+                  <pic:spPr>
+                    <a:xfrm>
+                      <a:off x="0" y="0"/>
+                      <a:ext cx="3009900" cy="1628775"/>
+                    </a:xfrm>
+                    <a:prstGeom prst="rect">
+                      <a:avLst/>
+                    </a:prstGeom>
+                  </pic:spPr>
+                </pic:pic>
+              </a:graphicData>
+            </a:graphic>
+          </wp:inline>
+        </w:drawing>
+      </w:r>
+      <w:r>
+        <w:rPr>
+          <w:noProof/>
+        </w:rPr>
+        <w:drawing>
+          <wp:inline distT="0" distB="0" distL="0" distR="0" wp14:anchorId="61BCAE10" wp14:editId="577AA9F9">
+            <wp:extent cx="3181350" cy="1533525"/>
+            <wp:effectExtent l="0" t="0" r="0" b="9525"/>
+            <wp:docPr id="10" name="Picture 10"/>
+            <wp:cNvGraphicFramePr>
+              <a:graphicFrameLocks xmlns:a="http://schemas.openxmlformats.org/drawingml/2006/main" noChangeAspect="1"/>
+            </wp:cNvGraphicFramePr>
+            <a:graphic xmlns:a="http://schemas.openxmlformats.org/drawingml/2006/main">
+              <a:graphicData uri="http://schemas.openxmlformats.org/drawingml/2006/picture">
+                <pic:pic xmlns:pic="http://schemas.openxmlformats.org/drawingml/2006/picture">
+                  <pic:nvPicPr>
+                    <pic:cNvPr id="1" name=""/>
+                    <pic:cNvPicPr/>
+                  </pic:nvPicPr>
+                  <pic:blipFill>
+                    <a:blip r:embed="rId26"/>
+                    <a:stretch>
+                      <a:fillRect/>
+                    </a:stretch>
+                  </pic:blipFill>
+                  <pic:spPr>
+                    <a:xfrm>
+                      <a:off x="0" y="0"/>
+                      <a:ext cx="3181350" cy="1533525"/>
+                    </a:xfrm>
+                    <a:prstGeom prst="rect">
+                      <a:avLst/>
+                    </a:prstGeom>
+                  </pic:spPr>
+                </pic:pic>
+              </a:graphicData>
+            </a:graphic>
+          </wp:inline>
+        </w:drawing>
+      </w:r>
+    </w:p>
+    <w:p>
+      <w:r>
+        <w:lastRenderedPageBreak/>
+        <w:t>The survey results showed the prototype to be usable. Although a few participants had some difficulty understanding the category selection process, they were able to navigate through the rest of the tool without much difficulty.</w:t>
+      </w:r>
+    </w:p>
+    <w:p>
+      <w:pPr>
+        <w:rPr>
+          <w:noProof/>
+        </w:rPr>
+      </w:pPr>
+      <w:r>
+        <w:rPr>
+          <w:noProof/>
+        </w:rPr>
+        <w:drawing>
+          <wp:inline distT="0" distB="0" distL="0" distR="0" wp14:anchorId="47AD71F7" wp14:editId="08467695">
+            <wp:extent cx="3829050" cy="1619250"/>
+            <wp:effectExtent l="0" t="0" r="0" b="0"/>
+            <wp:docPr id="12" name="Picture 12"/>
+            <wp:cNvGraphicFramePr>
+              <a:graphicFrameLocks xmlns:a="http://schemas.openxmlformats.org/drawingml/2006/main" noChangeAspect="1"/>
+            </wp:cNvGraphicFramePr>
+            <a:graphic xmlns:a="http://schemas.openxmlformats.org/drawingml/2006/main">
+              <a:graphicData uri="http://schemas.openxmlformats.org/drawingml/2006/picture">
+                <pic:pic xmlns:pic="http://schemas.openxmlformats.org/drawingml/2006/picture">
+                  <pic:nvPicPr>
+                    <pic:cNvPr id="1" name=""/>
+                    <pic:cNvPicPr/>
+                  </pic:nvPicPr>
+                  <pic:blipFill>
+                    <a:blip r:embed="rId27"/>
+                    <a:stretch>
+                      <a:fillRect/>
+                    </a:stretch>
+                  </pic:blipFill>
+                  <pic:spPr>
+                    <a:xfrm>
+                      <a:off x="0" y="0"/>
                       <a:ext cx="3829050" cy="1619250"/>
                     </a:xfrm>
                     <a:prstGeom prst="rect">
@@ -1472,7 +1666,7 @@
                     <pic:cNvPicPr/>
                   </pic:nvPicPr>
                   <pic:blipFill rotWithShape="1">
-                    <a:blip r:embed="rId25"/>
+                    <a:blip r:embed="rId28"/>
                     <a:srcRect r="44307"/>
                     <a:stretch/>
                   </pic:blipFill>
@@ -1511,7 +1705,6 @@
         <w:rPr>
           <w:noProof/>
         </w:rPr>
-        <w:lastRenderedPageBreak/>
         <w:drawing>
           <wp:inline distT="0" distB="0" distL="0" distR="0" wp14:anchorId="7A1458BC" wp14:editId="1E0DD68F">
             <wp:extent cx="3886200" cy="1647825"/>
@@ -1528,7 +1721,7 @@
                     <pic:cNvPicPr/>
                   </pic:nvPicPr>
                   <pic:blipFill>
-                    <a:blip r:embed="rId26"/>
+                    <a:blip r:embed="rId29"/>
                     <a:stretch>
                       <a:fillRect/>
                     </a:stretch>
@@ -1550,6 +1743,7 @@
       </w:r>
     </w:p>
     <w:p>
+      <w:bookmarkStart w:id="0" w:name="_GoBack"/>
       <w:r>
         <w:rPr>
           <w:noProof/>
@@ -1570,7 +1764,7 @@
                     <pic:cNvPicPr/>
                   </pic:nvPicPr>
                   <pic:blipFill>
-                    <a:blip r:embed="rId27"/>
+                    <a:blip r:embed="rId30"/>
                     <a:stretch>
                       <a:fillRect/>
                     </a:stretch>
@@ -1590,6 +1784,7 @@
           </wp:inline>
         </w:drawing>
       </w:r>
+      <w:bookmarkEnd w:id="0"/>
     </w:p>
     <w:p>
       <w:r>
@@ -1633,7 +1828,7 @@
                     <pic:cNvPicPr/>
                   </pic:nvPicPr>
                   <pic:blipFill>
-                    <a:blip r:embed="rId28">
+                    <a:blip r:embed="rId31">
                       <a:extLst>
                         <a:ext uri="{28A0092B-C50C-407E-A947-70E740481C1C}">
                           <a14:useLocalDpi xmlns:a14="http://schemas.microsoft.com/office/drawing/2010/main" val="0"/>
@@ -1668,6 +1863,7 @@
         <w:rPr>
           <w:noProof/>
         </w:rPr>
+        <w:lastRenderedPageBreak/>
         <w:drawing>
           <wp:anchor distT="0" distB="0" distL="114300" distR="114300" simplePos="0" relativeHeight="251664384" behindDoc="1" locked="0" layoutInCell="1" allowOverlap="1" wp14:anchorId="52F7FD6B" wp14:editId="0EC1C26C">
             <wp:simplePos x="0" y="0"/>
@@ -1700,7 +1896,7 @@
                     <pic:cNvPicPr/>
                   </pic:nvPicPr>
                   <pic:blipFill>
-                    <a:blip r:embed="rId29">
+                    <a:blip r:embed="rId32">
                       <a:extLst>
                         <a:ext uri="{28A0092B-C50C-407E-A947-70E740481C1C}">
                           <a14:useLocalDpi xmlns:a14="http://schemas.microsoft.com/office/drawing/2010/main" val="0"/>
@@ -1746,7 +1942,7 @@
                     <pic:cNvPicPr/>
                   </pic:nvPicPr>
                   <pic:blipFill>
-                    <a:blip r:embed="rId30"/>
+                    <a:blip r:embed="rId33"/>
                     <a:stretch>
                       <a:fillRect/>
                     </a:stretch>
@@ -1792,7 +1988,7 @@
                     <pic:cNvPicPr/>
                   </pic:nvPicPr>
                   <pic:blipFill>
-                    <a:blip r:embed="rId31"/>
+                    <a:blip r:embed="rId34"/>
                     <a:stretch>
                       <a:fillRect/>
                     </a:stretch>
@@ -1874,11 +2070,7 @@
         <w:t>. The difficulty was incorporating the range and type of audience that would be using this tool. Considering that not only would it be on display for the public to play with would also be used by state employees for observing trends etc.</w:t>
       </w:r>
       <w:r>
-        <w:t xml:space="preserve"> was a challenging task. Although we were unable to focus much on the visual aesthetics, we were successfully able to display years of statistical data in a simple yet interactive </w:t>
-      </w:r>
-      <w:r>
-        <w:lastRenderedPageBreak/>
-        <w:t>manner. Overall, this was a fun filled learning experience where we were able to employ some design strategies learnt in this course, which I am sure will come in handy in all our future design endeavors.</w:t>
+        <w:t xml:space="preserve"> was a challenging task. Although we were unable to focus much on the visual aesthetics, we were successfully able to display years of statistical data in a simple yet interactive manner. Overall, this was a fun filled learning experience where we were able to employ some design strategies learnt in this course, which I am sure will come in handy in all our future design endeavors.</w:t>
       </w:r>
     </w:p>
     <w:p>

</xml_diff>